<commit_message>
Update jupyter notebook P1.ipynb
</commit_message>
<xml_diff>
--- a/challenge_explained/challenge_frame_110.docx
+++ b/challenge_explained/challenge_frame_110.docx
@@ -347,14 +347,13 @@
           </wp:inline>
         </w:drawing>
       </w:r>
+    </w:p>
+    <w:p/>
+    <w:p/>
+    <w:p>
       <w:bookmarkStart w:id="0" w:name="_GoBack"/>
       <w:bookmarkEnd w:id="0"/>
     </w:p>
-    <w:p/>
-    <w:p/>
-    <w:p/>
-    <w:p/>
-    <w:p/>
     <w:sectPr>
       <w:pgSz w:w="12240" w:h="15840"/>
       <w:pgMar w:top="1440" w:right="1440" w:bottom="1440" w:left="1440" w:header="720" w:footer="720" w:gutter="0"/>

</xml_diff>